<commit_message>
Välilehdet toiminevat? Check 'em out.
</commit_message>
<xml_diff>
--- a/Synopsis2.docx
+++ b/Synopsis2.docx
@@ -50,19 +50,7 @@
           <w:sz w:val="28"/>
           <w:shd w:fill="auto" w:val="clear"/>
         </w:rPr>
-        <w:t xml:space="preserve"> Titled-karttaryhm</w:t>
-      </w:r>
-      <w:r>
-        <w:rPr>
-          <w:rFonts w:ascii="Times New Roman" w:hAnsi="Times New Roman" w:cs="Times New Roman" w:eastAsia="Times New Roman"/>
-          <w:b/>
-          <w:color w:val="000000"/>
-          <w:spacing w:val="0"/>
-          <w:position w:val="0"/>
-          <w:sz w:val="28"/>
-          <w:shd w:fill="auto" w:val="clear"/>
-        </w:rPr>
-        <w:t xml:space="preserve">ä</w:t>
+        <w:t xml:space="preserve"> Titled-karttaryhmä</w:t>
       </w:r>
     </w:p>
     <w:p>
@@ -171,7 +159,7 @@
           <w:shd w:fill="auto" w:val="clear"/>
         </w:rPr>
         <w:tab/>
-        <w:t xml:space="preserve">Titled-karttaprojektimme toimintatavat ovat hyvin yksinkertaiset. Pyrimme tapaamaan vähintään viikoittain ryhmämme kanssa ja kertaamaan sitä, mitä olemme saaneet aikaan, sekä sopimaan uusista ”taskeista”; ensi viikon tavoitteista. Tavoitteet on tehty saavutettaviksi, mihin olemme lähes aina päässeetkin. Jos jokin ryhmän jäsen ei ole syystä tai toisesta pystynyt tekemään omaa taskiaan, taski on saatettu siirtää samalle tai toiselle jäsenelle ensi viikon taskiksi. Tämä tapa on sopinut kaikille.</w:t>
+        <w:t xml:space="preserve">Titled-karttaprojektimme toimintatavat ovat hyvin yksinkertaiset. Pyrimme tapaamaan vähintään viikoittain ryhmämme kanssa ja kertaamaan sitä, mitä olemme saaneet aikaan, sekä sopimaan uusista ”taskeista”; ensi viikon tavoitteista. Tavoitteet on tehty saavutettaviksi, mihin olemme lähes aina päässeetkin. Jos jokin ryhmän jäsen ei ole syystä tai toisesta pystynyt tekemään omaa taskiaan, taski on saatettu siirtää samalle tai toiselle jäsenelle ensi viikon taskiksi. Tämä tapa on sopinut kaikille. Taskeja on jaettu Trello-nimisellä ohjelmalla, ja se on ollut hyvin toimiva työkalu tämäntapaiseen työskentelyyn.</w:t>
       </w:r>
     </w:p>
     <w:p>

</xml_diff>